<commit_message>
Add rc6 chapter in thesis
</commit_message>
<xml_diff>
--- a/doc/bibliography_draft.docx
+++ b/doc/bibliography_draft.docx
@@ -9,6 +9,8 @@
           <w:sz w:val="24"/>
         </w:rPr>
       </w:pPr>
+      <w:bookmarkStart w:id="0" w:name="_GoBack"/>
+      <w:bookmarkEnd w:id="0"/>
       <w:proofErr w:type="spellStart"/>
       <w:r>
         <w:rPr>
@@ -44,7 +46,7 @@
       <w:hyperlink r:id="rId6" w:tooltip="Specjalna:Książki/8320426782" w:history="1">
         <w:r>
           <w:rPr>
-            <w:rStyle w:val="Hyperlink"/>
+            <w:rStyle w:val="Hipercze"/>
             <w:color w:val="auto"/>
             <w:sz w:val="24"/>
           </w:rPr>
@@ -132,7 +134,6 @@
     <w:p>
       <w:pPr>
         <w:rPr>
-          <w:rStyle w:val="citation"/>
           <w:sz w:val="24"/>
           <w:u w:val="single"/>
           <w:lang w:val="en-GB"/>
@@ -378,7 +379,7 @@
       </w:r>
       <w:r>
         <w:rPr>
-          <w:rStyle w:val="Emphasis"/>
+          <w:rStyle w:val="Uwydatnienie"/>
           <w:i w:val="0"/>
           <w:sz w:val="24"/>
           <w:lang w:val="en-GB"/>
@@ -387,7 +388,7 @@
       </w:r>
       <w:r>
         <w:rPr>
-          <w:rStyle w:val="Emphasis"/>
+          <w:rStyle w:val="Uwydatnienie"/>
           <w:sz w:val="24"/>
           <w:lang w:val="en-GB"/>
         </w:rPr>
@@ -395,7 +396,7 @@
       </w:r>
       <w:r>
         <w:rPr>
-          <w:rStyle w:val="Emphasis"/>
+          <w:rStyle w:val="Uwydatnienie"/>
           <w:i w:val="0"/>
           <w:sz w:val="24"/>
           <w:lang w:val="en-GB"/>
@@ -493,7 +494,7 @@
       </w:r>
       <w:r>
         <w:rPr>
-          <w:rStyle w:val="Emphasis"/>
+          <w:rStyle w:val="Uwydatnienie"/>
           <w:i w:val="0"/>
           <w:sz w:val="24"/>
           <w:lang w:val="en-GB"/>
@@ -502,7 +503,7 @@
       </w:r>
       <w:r>
         <w:rPr>
-          <w:rStyle w:val="Emphasis"/>
+          <w:rStyle w:val="Uwydatnienie"/>
           <w:sz w:val="24"/>
           <w:lang w:val="en-GB"/>
         </w:rPr>
@@ -510,7 +511,7 @@
       </w:r>
       <w:r>
         <w:rPr>
-          <w:rStyle w:val="Emphasis"/>
+          <w:rStyle w:val="Uwydatnienie"/>
           <w:i w:val="0"/>
           <w:sz w:val="24"/>
           <w:lang w:val="en-GB"/>
@@ -622,7 +623,7 @@
       </w:r>
       <w:r>
         <w:rPr>
-          <w:rStyle w:val="Emphasis"/>
+          <w:rStyle w:val="Uwydatnienie"/>
           <w:i w:val="0"/>
           <w:sz w:val="24"/>
           <w:lang w:val="en-GB"/>
@@ -758,16 +759,16 @@
       </w:r>
       <w:r>
         <w:rPr>
-          <w:rStyle w:val="Emphasis"/>
-          <w:sz w:val="24"/>
-          <w:lang w:val="en-GB"/>
-        </w:rPr>
-        <w:br/>
-      </w:r>
-      <w:proofErr w:type="spellStart"/>
-      <w:r>
-        <w:rPr>
-          <w:rStyle w:val="Emphasis"/>
+          <w:rStyle w:val="Uwydatnienie"/>
+          <w:sz w:val="24"/>
+          <w:lang w:val="en-GB"/>
+        </w:rPr>
+        <w:br/>
+      </w:r>
+      <w:proofErr w:type="spellStart"/>
+      <w:r>
+        <w:rPr>
+          <w:rStyle w:val="Uwydatnienie"/>
           <w:sz w:val="24"/>
           <w:lang w:val="en-GB"/>
         </w:rPr>
@@ -776,7 +777,7 @@
       <w:proofErr w:type="spellEnd"/>
       <w:r>
         <w:rPr>
-          <w:rStyle w:val="Emphasis"/>
+          <w:rStyle w:val="Uwydatnienie"/>
           <w:sz w:val="24"/>
           <w:lang w:val="en-GB"/>
         </w:rPr>
@@ -784,7 +785,7 @@
       </w:r>
       <w:r>
         <w:rPr>
-          <w:rStyle w:val="Emphasis"/>
+          <w:rStyle w:val="Uwydatnienie"/>
           <w:i w:val="0"/>
           <w:sz w:val="24"/>
           <w:lang w:val="en-GB"/>
@@ -793,7 +794,7 @@
       </w:r>
       <w:r>
         <w:rPr>
-          <w:rStyle w:val="Emphasis"/>
+          <w:rStyle w:val="Uwydatnienie"/>
           <w:i w:val="0"/>
           <w:sz w:val="24"/>
           <w:lang w:val="en-GB"/>
@@ -879,15 +880,15 @@
       </w:r>
       <w:r>
         <w:rPr>
-          <w:rStyle w:val="Emphasis"/>
-          <w:sz w:val="24"/>
-          <w:lang w:val="en-GB"/>
-        </w:rPr>
-        <w:br/>
-      </w:r>
-      <w:r>
-        <w:rPr>
-          <w:rStyle w:val="Emphasis"/>
+          <w:rStyle w:val="Uwydatnienie"/>
+          <w:sz w:val="24"/>
+          <w:lang w:val="en-GB"/>
+        </w:rPr>
+        <w:br/>
+      </w:r>
+      <w:r>
+        <w:rPr>
+          <w:rStyle w:val="Uwydatnienie"/>
           <w:i w:val="0"/>
           <w:sz w:val="24"/>
           <w:lang w:val="en-GB"/>
@@ -975,7 +976,7 @@
       </w:r>
       <w:r>
         <w:rPr>
-          <w:rStyle w:val="Emphasis"/>
+          <w:rStyle w:val="Uwydatnienie"/>
           <w:i w:val="0"/>
           <w:sz w:val="24"/>
           <w:lang w:val="en-GB"/>
@@ -984,7 +985,7 @@
       </w:r>
       <w:r>
         <w:rPr>
-          <w:rStyle w:val="Emphasis"/>
+          <w:rStyle w:val="Uwydatnienie"/>
           <w:sz w:val="24"/>
           <w:lang w:val="en-GB"/>
         </w:rPr>
@@ -1107,7 +1108,7 @@
       </w:r>
       <w:r>
         <w:rPr>
-          <w:rStyle w:val="Emphasis"/>
+          <w:rStyle w:val="Uwydatnienie"/>
           <w:i w:val="0"/>
           <w:sz w:val="24"/>
           <w:lang w:val="en-GB"/>
@@ -1171,7 +1172,7 @@
           <w:lang w:val="en-US"/>
         </w:rPr>
       </w:pPr>
-      <w:bookmarkStart w:id="0" w:name="_Hlk4009260"/>
+      <w:bookmarkStart w:id="1" w:name="_Hlk4009260"/>
       <w:r>
         <w:rPr>
           <w:lang w:val="en-US"/>
@@ -1201,7 +1202,7 @@
       </w:r>
       <w:r>
         <w:rPr>
-          <w:rStyle w:val="Emphasis"/>
+          <w:rStyle w:val="Uwydatnienie"/>
           <w:i w:val="0"/>
           <w:lang w:val="en-US"/>
         </w:rPr>
@@ -1235,60 +1236,6 @@
           <w:lang w:val="en-US"/>
         </w:rPr>
         <w:t>: 10.1109/ICTC.2011.6082661</w:t>
-      </w:r>
-      <w:bookmarkEnd w:id="0"/>
-    </w:p>
-    <w:p>
-      <w:pPr>
-        <w:rPr>
-          <w:sz w:val="24"/>
-          <w:lang w:val="en-GB"/>
-        </w:rPr>
-      </w:pPr>
-      <w:bookmarkStart w:id="1" w:name="_Hlk4704587"/>
-      <w:r>
-        <w:rPr>
-          <w:sz w:val="24"/>
-          <w:lang w:val="en-GB"/>
-        </w:rPr>
-        <w:t>FIPS PUB 197</w:t>
-      </w:r>
-      <w:r>
-        <w:rPr>
-          <w:sz w:val="24"/>
-          <w:lang w:val="en-GB"/>
-        </w:rPr>
-        <w:t>.</w:t>
-      </w:r>
-      <w:r>
-        <w:rPr>
-          <w:sz w:val="24"/>
-          <w:lang w:val="en-GB"/>
-        </w:rPr>
-        <w:t xml:space="preserve"> </w:t>
-      </w:r>
-      <w:r>
-        <w:rPr>
-          <w:i/>
-          <w:sz w:val="24"/>
-          <w:lang w:val="en-GB"/>
-        </w:rPr>
-        <w:t>The official AES standard</w:t>
-      </w:r>
-      <w:r>
-        <w:rPr>
-          <w:i/>
-          <w:sz w:val="24"/>
-          <w:lang w:val="en-GB"/>
-        </w:rPr>
-        <w:t xml:space="preserve">. </w:t>
-      </w:r>
-      <w:r>
-        <w:rPr>
-          <w:sz w:val="24"/>
-          <w:lang w:val="en-GB"/>
-        </w:rPr>
-        <w:t>NIST, 21.10.2001</w:t>
       </w:r>
       <w:bookmarkEnd w:id="1"/>
     </w:p>
@@ -1296,96 +1243,53 @@
       <w:pPr>
         <w:rPr>
           <w:sz w:val="24"/>
-          <w:lang w:val="en-US"/>
+          <w:lang w:val="en-GB"/>
         </w:rPr>
       </w:pPr>
-      <w:bookmarkStart w:id="2" w:name="_Hlk4789273"/>
-      <w:r>
-        <w:rPr>
-          <w:sz w:val="24"/>
-          <w:lang w:val="en-US"/>
-        </w:rPr>
-        <w:t xml:space="preserve">Wang D., Sun S. </w:t>
-      </w:r>
-      <w:r>
-        <w:rPr>
-          <w:i/>
-          <w:sz w:val="24"/>
-          <w:lang w:val="en-US"/>
-        </w:rPr>
-        <w:t xml:space="preserve">Replacement and Structure of S-Boxes in </w:t>
-      </w:r>
-      <w:proofErr w:type="spellStart"/>
-      <w:r>
-        <w:rPr>
-          <w:i/>
-          <w:sz w:val="24"/>
-          <w:lang w:val="en-US"/>
-        </w:rPr>
-        <w:t>Rijndael</w:t>
-      </w:r>
-      <w:proofErr w:type="spellEnd"/>
-      <w:r>
-        <w:rPr>
-          <w:sz w:val="24"/>
-          <w:lang w:val="en-US"/>
+      <w:bookmarkStart w:id="2" w:name="_Hlk4704587"/>
+      <w:r>
+        <w:rPr>
+          <w:sz w:val="24"/>
+          <w:lang w:val="en-GB"/>
+        </w:rPr>
+        <w:t>FIPS PUB 197</w:t>
+      </w:r>
+      <w:r>
+        <w:rPr>
+          <w:sz w:val="24"/>
+          <w:lang w:val="en-GB"/>
+        </w:rPr>
+        <w:t>.</w:t>
+      </w:r>
+      <w:r>
+        <w:rPr>
+          <w:sz w:val="24"/>
+          <w:lang w:val="en-GB"/>
+        </w:rPr>
+        <w:t xml:space="preserve"> </w:t>
+      </w:r>
+      <w:r>
+        <w:rPr>
+          <w:i/>
+          <w:sz w:val="24"/>
+          <w:lang w:val="en-GB"/>
+        </w:rPr>
+        <w:t>The official AES standard</w:t>
+      </w:r>
+      <w:r>
+        <w:rPr>
+          <w:i/>
+          <w:sz w:val="24"/>
+          <w:lang w:val="en-GB"/>
         </w:rPr>
         <w:t xml:space="preserve">. </w:t>
       </w:r>
       <w:r>
         <w:rPr>
           <w:sz w:val="24"/>
-          <w:lang w:val="en-US"/>
-        </w:rPr>
-        <w:br/>
-        <w:t xml:space="preserve">Hubei: </w:t>
-      </w:r>
-      <w:r>
-        <w:rPr>
-          <w:rStyle w:val="Emphasis"/>
-          <w:i w:val="0"/>
-          <w:sz w:val="24"/>
-          <w:lang w:val="en-US"/>
-        </w:rPr>
-        <w:t>2008 International Conference on Computer Science and Software Engineering</w:t>
-      </w:r>
-      <w:r>
-        <w:rPr>
-          <w:i/>
-          <w:sz w:val="24"/>
-          <w:lang w:val="en-US"/>
-        </w:rPr>
-        <w:t>,</w:t>
-      </w:r>
-      <w:r>
-        <w:rPr>
-          <w:sz w:val="24"/>
-          <w:lang w:val="en-US"/>
-        </w:rPr>
-        <w:t xml:space="preserve"> 2008, s. 782-784.</w:t>
-      </w:r>
-      <w:r>
-        <w:rPr>
-          <w:sz w:val="24"/>
-          <w:lang w:val="en-US"/>
-        </w:rPr>
-        <w:br/>
-      </w:r>
-      <w:proofErr w:type="spellStart"/>
-      <w:r>
-        <w:rPr>
-          <w:sz w:val="24"/>
-          <w:lang w:val="en-US"/>
-        </w:rPr>
-        <w:t>doi</w:t>
-      </w:r>
-      <w:proofErr w:type="spellEnd"/>
-      <w:r>
-        <w:rPr>
-          <w:sz w:val="24"/>
-          <w:lang w:val="en-US"/>
-        </w:rPr>
-        <w:t>: 10.1109/CSSE.2008.296</w:t>
+          <w:lang w:val="en-GB"/>
+        </w:rPr>
+        <w:t>NIST, 21.10.2001</w:t>
       </w:r>
       <w:bookmarkEnd w:id="2"/>
     </w:p>
@@ -1393,9 +1297,106 @@
       <w:pPr>
         <w:rPr>
           <w:sz w:val="24"/>
+          <w:lang w:val="en-US"/>
         </w:rPr>
       </w:pPr>
-      <w:bookmarkStart w:id="3" w:name="_Hlk5032536"/>
+      <w:bookmarkStart w:id="3" w:name="_Hlk4789273"/>
+      <w:r>
+        <w:rPr>
+          <w:sz w:val="24"/>
+          <w:lang w:val="en-US"/>
+        </w:rPr>
+        <w:t xml:space="preserve">Wang D., Sun S. </w:t>
+      </w:r>
+      <w:r>
+        <w:rPr>
+          <w:i/>
+          <w:sz w:val="24"/>
+          <w:lang w:val="en-US"/>
+        </w:rPr>
+        <w:t xml:space="preserve">Replacement and Structure of S-Boxes in </w:t>
+      </w:r>
+      <w:proofErr w:type="spellStart"/>
+      <w:r>
+        <w:rPr>
+          <w:i/>
+          <w:sz w:val="24"/>
+          <w:lang w:val="en-US"/>
+        </w:rPr>
+        <w:t>Rijndael</w:t>
+      </w:r>
+      <w:proofErr w:type="spellEnd"/>
+      <w:r>
+        <w:rPr>
+          <w:sz w:val="24"/>
+          <w:lang w:val="en-US"/>
+        </w:rPr>
+        <w:t xml:space="preserve">. </w:t>
+      </w:r>
+      <w:r>
+        <w:rPr>
+          <w:sz w:val="24"/>
+          <w:lang w:val="en-US"/>
+        </w:rPr>
+        <w:br/>
+        <w:t xml:space="preserve">Hubei: </w:t>
+      </w:r>
+      <w:r>
+        <w:rPr>
+          <w:rStyle w:val="Uwydatnienie"/>
+          <w:i w:val="0"/>
+          <w:sz w:val="24"/>
+          <w:lang w:val="en-US"/>
+        </w:rPr>
+        <w:t>2008 International Conference on Computer Science and Software Engineering</w:t>
+      </w:r>
+      <w:r>
+        <w:rPr>
+          <w:i/>
+          <w:sz w:val="24"/>
+          <w:lang w:val="en-US"/>
+        </w:rPr>
+        <w:t>,</w:t>
+      </w:r>
+      <w:r>
+        <w:rPr>
+          <w:sz w:val="24"/>
+          <w:lang w:val="en-US"/>
+        </w:rPr>
+        <w:t xml:space="preserve"> 2008, s. 782-784.</w:t>
+      </w:r>
+      <w:r>
+        <w:rPr>
+          <w:sz w:val="24"/>
+          <w:lang w:val="en-US"/>
+        </w:rPr>
+        <w:br/>
+      </w:r>
+      <w:proofErr w:type="spellStart"/>
+      <w:r>
+        <w:rPr>
+          <w:sz w:val="24"/>
+          <w:lang w:val="en-US"/>
+        </w:rPr>
+        <w:t>doi</w:t>
+      </w:r>
+      <w:proofErr w:type="spellEnd"/>
+      <w:r>
+        <w:rPr>
+          <w:sz w:val="24"/>
+          <w:lang w:val="en-US"/>
+        </w:rPr>
+        <w:t>: 10.1109/CSSE.2008.296</w:t>
+      </w:r>
+      <w:bookmarkEnd w:id="3"/>
+    </w:p>
+    <w:p>
+      <w:pPr>
+        <w:rPr>
+          <w:sz w:val="24"/>
+        </w:rPr>
+      </w:pPr>
+      <w:bookmarkStart w:id="4" w:name="_Hlk5032536"/>
       <w:r>
         <w:rPr>
           <w:sz w:val="24"/>
@@ -1433,7 +1434,7 @@
       <w:hyperlink r:id="rId7" w:history="1">
         <w:r>
           <w:rPr>
-            <w:rStyle w:val="Hyperlink"/>
+            <w:rStyle w:val="Hipercze"/>
             <w:sz w:val="24"/>
           </w:rPr>
           <w:t>https://www.samiam.org/galois.html</w:t>
@@ -1445,7 +1446,7 @@
         </w:rPr>
         <w:t xml:space="preserve"> [dostęp 01.04.19]</w:t>
       </w:r>
-      <w:bookmarkEnd w:id="3"/>
+      <w:bookmarkEnd w:id="4"/>
     </w:p>
     <w:p>
       <w:pPr>
@@ -1453,12 +1454,12 @@
           <w:sz w:val="24"/>
         </w:rPr>
       </w:pPr>
-      <w:bookmarkStart w:id="4" w:name="_Hlk7537820"/>
-      <w:bookmarkStart w:id="5" w:name="_GoBack"/>
+      <w:bookmarkStart w:id="5" w:name="_Hlk7537820"/>
     </w:p>
     <w:p>
       <w:pPr>
         <w:rPr>
+          <w:i/>
           <w:sz w:val="24"/>
           <w:lang w:val="en-US"/>
         </w:rPr>
@@ -1571,7 +1572,176 @@
         <w:t>ISBN: 978-3-642-14623-7</w:t>
       </w:r>
     </w:p>
-    <w:bookmarkEnd w:id="4"/>
+    <w:p>
+      <w:pPr>
+        <w:rPr>
+          <w:i/>
+          <w:sz w:val="24"/>
+          <w:lang w:val="en-US"/>
+        </w:rPr>
+      </w:pPr>
+    </w:p>
+    <w:p>
+      <w:pPr>
+        <w:rPr>
+          <w:sz w:val="24"/>
+          <w:lang w:val="en-GB"/>
+        </w:rPr>
+      </w:pPr>
+      <w:bookmarkStart w:id="6" w:name="_Hlk11350972"/>
+      <w:proofErr w:type="spellStart"/>
+      <w:r>
+        <w:rPr>
+          <w:iCs/>
+          <w:sz w:val="24"/>
+          <w:lang w:val="en-US"/>
+        </w:rPr>
+        <w:t>Rivest</w:t>
+      </w:r>
+      <w:proofErr w:type="spellEnd"/>
+      <w:r>
+        <w:rPr>
+          <w:iCs/>
+          <w:sz w:val="24"/>
+          <w:lang w:val="en-US"/>
+        </w:rPr>
+        <w:t xml:space="preserve"> R. L. </w:t>
+      </w:r>
+      <w:r>
+        <w:rPr>
+          <w:i/>
+          <w:sz w:val="24"/>
+          <w:lang w:val="en-US"/>
+        </w:rPr>
+        <w:t>The RC5 Encryption Algorithm.</w:t>
+      </w:r>
+      <w:r>
+        <w:rPr>
+          <w:sz w:val="24"/>
+          <w:lang w:val="en-GB"/>
+        </w:rPr>
+        <w:br/>
+        <w:t>Cambridge: MIT Laboratory for Computer Science, 1997</w:t>
+      </w:r>
+    </w:p>
+    <w:p>
+      <w:pPr>
+        <w:rPr>
+          <w:sz w:val="24"/>
+          <w:lang w:val="en-GB"/>
+        </w:rPr>
+      </w:pPr>
+      <w:bookmarkStart w:id="7" w:name="_Hlk11350981"/>
+      <w:bookmarkEnd w:id="6"/>
+      <w:proofErr w:type="spellStart"/>
+      <w:r>
+        <w:rPr>
+          <w:iCs/>
+          <w:sz w:val="24"/>
+          <w:lang w:val="en-US"/>
+        </w:rPr>
+        <w:t>Rivest</w:t>
+      </w:r>
+      <w:proofErr w:type="spellEnd"/>
+      <w:r>
+        <w:rPr>
+          <w:iCs/>
+          <w:sz w:val="24"/>
+          <w:lang w:val="en-US"/>
+        </w:rPr>
+        <w:t xml:space="preserve"> R. L. et. All. </w:t>
+      </w:r>
+      <w:r>
+        <w:rPr>
+          <w:i/>
+          <w:sz w:val="24"/>
+          <w:lang w:val="en-US"/>
+        </w:rPr>
+        <w:t>The RC6 Block Cipher.</w:t>
+      </w:r>
+      <w:r>
+        <w:rPr>
+          <w:sz w:val="24"/>
+          <w:lang w:val="en-GB"/>
+        </w:rPr>
+        <w:br/>
+      </w:r>
+      <w:r>
+        <w:rPr>
+          <w:iCs/>
+          <w:sz w:val="24"/>
+          <w:lang w:val="en-US"/>
+        </w:rPr>
+        <w:t>Cambridge: MIT Laboratory for Computer Science, 1998</w:t>
+      </w:r>
+    </w:p>
+    <w:bookmarkEnd w:id="7"/>
+    <w:p>
+      <w:pPr>
+        <w:rPr>
+          <w:i/>
+          <w:sz w:val="24"/>
+          <w:lang w:val="en-US"/>
+        </w:rPr>
+      </w:pPr>
+    </w:p>
+    <w:p>
+      <w:pPr>
+        <w:ind w:left="708" w:hanging="708"/>
+        <w:rPr>
+          <w:iCs/>
+          <w:sz w:val="24"/>
+          <w:lang w:val="en-US"/>
+        </w:rPr>
+      </w:pPr>
+      <w:r>
+        <w:rPr>
+          <w:iCs/>
+          <w:position w:val="-4"/>
+          <w:sz w:val="24"/>
+          <w:lang w:val="en-US"/>
+        </w:rPr>
+        <w:object w:dxaOrig="180" w:dyaOrig="279">
+          <v:shapetype id="_x0000_t75" coordsize="21600,21600" o:spt="75" o:preferrelative="t" path="m@4@5l@4@11@9@11@9@5xe" filled="f" stroked="f">
+            <v:stroke joinstyle="miter"/>
+            <v:formulas>
+              <v:f eqn="if lineDrawn pixelLineWidth 0"/>
+              <v:f eqn="sum @0 1 0"/>
+              <v:f eqn="sum 0 0 @1"/>
+              <v:f eqn="prod @2 1 2"/>
+              <v:f eqn="prod @3 21600 pixelWidth"/>
+              <v:f eqn="prod @3 21600 pixelHeight"/>
+              <v:f eqn="sum @0 0 1"/>
+              <v:f eqn="prod @6 1 2"/>
+              <v:f eqn="prod @7 21600 pixelWidth"/>
+              <v:f eqn="sum @8 21600 0"/>
+              <v:f eqn="prod @7 21600 pixelHeight"/>
+              <v:f eqn="sum @10 21600 0"/>
+            </v:formulas>
+            <v:path o:extrusionok="f" gradientshapeok="t" o:connecttype="rect"/>
+            <o:lock v:ext="edit" aspectratio="t"/>
+          </v:shapetype>
+          <v:shape id="_x0000_i1025" type="#_x0000_t75" style="width:9pt;height:13.8pt" o:ole="">
+            <v:imagedata r:id="rId8" o:title=""/>
+          </v:shape>
+          <o:OLEObject Type="Embed" ProgID="Equation.DSMT4" ShapeID="_x0000_i1025" DrawAspect="Content" ObjectID="_1621968893" r:id="rId9"/>
+        </w:object>
+      </w:r>
+      <w:r>
+        <w:rPr>
+          <w:iCs/>
+          <w:position w:val="-4"/>
+          <w:sz w:val="24"/>
+          <w:lang w:val="en-US"/>
+        </w:rPr>
+        <w:object w:dxaOrig="180" w:dyaOrig="279">
+          <v:shape id="_x0000_i1026" type="#_x0000_t75" style="width:9pt;height:13.8pt" o:ole="">
+            <v:imagedata r:id="rId10" o:title=""/>
+          </v:shape>
+          <o:OLEObject Type="Embed" ProgID="Equation.DSMT4" ShapeID="_x0000_i1026" DrawAspect="Content" ObjectID="_1621968894" r:id="rId11"/>
+        </w:object>
+      </w:r>
+    </w:p>
     <w:bookmarkEnd w:id="5"/>
     <w:p>
       <w:pPr>
@@ -1658,7 +1828,7 @@
       </w:pPr>
     </w:pPrDefault>
   </w:docDefaults>
-  <w:latentStyles w:defLockedState="0" w:defUIPriority="99" w:defSemiHidden="0" w:defUnhideWhenUsed="0" w:defQFormat="0" w:count="375">
+  <w:latentStyles w:defLockedState="0" w:defUIPriority="99" w:defSemiHidden="0" w:defUnhideWhenUsed="0" w:defQFormat="0" w:count="376">
     <w:lsdException w:name="Normal" w:uiPriority="0" w:qFormat="1"/>
     <w:lsdException w:name="heading 1" w:uiPriority="9" w:qFormat="1"/>
     <w:lsdException w:name="heading 2" w:semiHidden="1" w:uiPriority="9" w:unhideWhenUsed="1" w:qFormat="1"/>
@@ -2034,8 +2204,9 @@
     <w:lsdException w:name="Smart Hyperlink" w:semiHidden="1" w:unhideWhenUsed="1"/>
     <w:lsdException w:name="Hashtag" w:semiHidden="1" w:unhideWhenUsed="1"/>
     <w:lsdException w:name="Unresolved Mention" w:semiHidden="1" w:unhideWhenUsed="1"/>
+    <w:lsdException w:name="Smart Link" w:semiHidden="1" w:unhideWhenUsed="1"/>
   </w:latentStyles>
-  <w:style w:type="paragraph" w:default="1" w:styleId="Normal">
+  <w:style w:type="paragraph" w:default="1" w:styleId="Normalny">
     <w:name w:val="Normal"/>
     <w:qFormat/>
     <w:rsid w:val="004F293A"/>
@@ -2046,13 +2217,13 @@
       <w:rFonts w:asciiTheme="majorHAnsi" w:eastAsiaTheme="majorEastAsia" w:hAnsiTheme="majorHAnsi" w:cstheme="majorBidi"/>
     </w:rPr>
   </w:style>
-  <w:style w:type="character" w:default="1" w:styleId="DefaultParagraphFont">
+  <w:style w:type="character" w:default="1" w:styleId="Domylnaczcionkaakapitu">
     <w:name w:val="Default Paragraph Font"/>
     <w:uiPriority w:val="1"/>
     <w:semiHidden/>
     <w:unhideWhenUsed/>
   </w:style>
-  <w:style w:type="table" w:default="1" w:styleId="TableNormal">
+  <w:style w:type="table" w:default="1" w:styleId="Standardowy">
     <w:name w:val="Normal Table"/>
     <w:uiPriority w:val="99"/>
     <w:semiHidden/>
@@ -2067,15 +2238,15 @@
       </w:tblCellMar>
     </w:tblPr>
   </w:style>
-  <w:style w:type="numbering" w:default="1" w:styleId="NoList">
+  <w:style w:type="numbering" w:default="1" w:styleId="Bezlisty">
     <w:name w:val="No List"/>
     <w:uiPriority w:val="99"/>
     <w:semiHidden/>
     <w:unhideWhenUsed/>
   </w:style>
-  <w:style w:type="character" w:styleId="Hyperlink">
+  <w:style w:type="character" w:styleId="Hipercze">
     <w:name w:val="Hyperlink"/>
-    <w:basedOn w:val="DefaultParagraphFont"/>
+    <w:basedOn w:val="Domylnaczcionkaakapitu"/>
     <w:uiPriority w:val="99"/>
     <w:unhideWhenUsed/>
     <w:rsid w:val="004F293A"/>
@@ -2086,17 +2257,17 @@
   </w:style>
   <w:style w:type="character" w:customStyle="1" w:styleId="citation">
     <w:name w:val="citation"/>
-    <w:basedOn w:val="DefaultParagraphFont"/>
+    <w:basedOn w:val="Domylnaczcionkaakapitu"/>
     <w:rsid w:val="004F293A"/>
   </w:style>
   <w:style w:type="character" w:customStyle="1" w:styleId="isbn">
     <w:name w:val="isbn"/>
-    <w:basedOn w:val="DefaultParagraphFont"/>
+    <w:basedOn w:val="Domylnaczcionkaakapitu"/>
     <w:rsid w:val="004F293A"/>
   </w:style>
-  <w:style w:type="character" w:styleId="Emphasis">
+  <w:style w:type="character" w:styleId="Uwydatnienie">
     <w:name w:val="Emphasis"/>
-    <w:basedOn w:val="DefaultParagraphFont"/>
+    <w:basedOn w:val="Domylnaczcionkaakapitu"/>
     <w:uiPriority w:val="20"/>
     <w:qFormat/>
     <w:rsid w:val="008A7907"/>
@@ -2105,9 +2276,9 @@
       <w:iCs/>
     </w:rPr>
   </w:style>
-  <w:style w:type="character" w:styleId="UnresolvedMention">
+  <w:style w:type="character" w:styleId="Nierozpoznanawzmianka">
     <w:name w:val="Unresolved Mention"/>
-    <w:basedOn w:val="DefaultParagraphFont"/>
+    <w:basedOn w:val="Domylnaczcionkaakapitu"/>
     <w:uiPriority w:val="99"/>
     <w:semiHidden/>
     <w:unhideWhenUsed/>

</xml_diff>

<commit_message>
Add first full version of thesis
</commit_message>
<xml_diff>
--- a/doc/bibliography_draft.docx
+++ b/doc/bibliography_draft.docx
@@ -11,21 +11,12 @@
       </w:pPr>
       <w:bookmarkStart w:id="0" w:name="_GoBack"/>
       <w:bookmarkEnd w:id="0"/>
-      <w:proofErr w:type="spellStart"/>
-      <w:r>
-        <w:rPr>
-          <w:rStyle w:val="citation"/>
-          <w:sz w:val="24"/>
-        </w:rPr>
-        <w:t>Schneier</w:t>
-      </w:r>
-      <w:proofErr w:type="spellEnd"/>
-      <w:r>
-        <w:rPr>
-          <w:rStyle w:val="citation"/>
-          <w:sz w:val="24"/>
-        </w:rPr>
-        <w:t xml:space="preserve"> B.: </w:t>
+      <w:r>
+        <w:rPr>
+          <w:rStyle w:val="citation"/>
+          <w:sz w:val="24"/>
+        </w:rPr>
+        <w:t xml:space="preserve">Schneier B.: </w:t>
       </w:r>
       <w:r>
         <w:rPr>
@@ -76,21 +67,12 @@
           <w:sz w:val="24"/>
         </w:rPr>
       </w:pPr>
-      <w:proofErr w:type="spellStart"/>
-      <w:r>
-        <w:rPr>
-          <w:rStyle w:val="citation"/>
-          <w:sz w:val="24"/>
-        </w:rPr>
-        <w:t>Aumasson</w:t>
-      </w:r>
-      <w:proofErr w:type="spellEnd"/>
-      <w:r>
-        <w:rPr>
-          <w:rStyle w:val="citation"/>
-          <w:sz w:val="24"/>
-        </w:rPr>
-        <w:t xml:space="preserve"> J. P.: </w:t>
+      <w:r>
+        <w:rPr>
+          <w:rStyle w:val="citation"/>
+          <w:sz w:val="24"/>
+        </w:rPr>
+        <w:t xml:space="preserve">Aumasson J. P.: </w:t>
       </w:r>
       <w:r>
         <w:rPr>
@@ -139,21 +121,12 @@
           <w:lang w:val="en-GB"/>
         </w:rPr>
       </w:pPr>
-      <w:proofErr w:type="spellStart"/>
-      <w:r>
-        <w:rPr>
-          <w:rStyle w:val="citation"/>
-          <w:sz w:val="24"/>
-        </w:rPr>
-        <w:t>Stinson</w:t>
-      </w:r>
-      <w:proofErr w:type="spellEnd"/>
-      <w:r>
-        <w:rPr>
-          <w:rStyle w:val="citation"/>
-          <w:sz w:val="24"/>
-        </w:rPr>
-        <w:t xml:space="preserve"> D. R.: </w:t>
+      <w:r>
+        <w:rPr>
+          <w:rStyle w:val="citation"/>
+          <w:sz w:val="24"/>
+        </w:rPr>
+        <w:t xml:space="preserve">Stinson D. R.: </w:t>
       </w:r>
       <w:r>
         <w:rPr>
@@ -210,24 +183,7 @@
           <w:lang w:val="en-GB"/>
         </w:rPr>
         <w:br/>
-      </w:r>
-      <w:proofErr w:type="spellStart"/>
-      <w:r>
-        <w:rPr>
-          <w:rStyle w:val="citation"/>
-          <w:sz w:val="24"/>
-          <w:lang w:val="en-GB"/>
-        </w:rPr>
-        <w:t>Kalaiselvi</w:t>
-      </w:r>
-      <w:proofErr w:type="spellEnd"/>
-      <w:r>
-        <w:rPr>
-          <w:rStyle w:val="citation"/>
-          <w:sz w:val="24"/>
-          <w:lang w:val="en-GB"/>
-        </w:rPr>
-        <w:t xml:space="preserve"> K., Kumar A.: </w:t>
+        <w:t xml:space="preserve">Kalaiselvi K., Kumar A.: </w:t>
       </w:r>
       <w:r>
         <w:rPr>
@@ -271,26 +227,8 @@
           <w:lang w:val="en-GB"/>
         </w:rPr>
         <w:br/>
-      </w:r>
-      <w:proofErr w:type="spellStart"/>
-      <w:r>
-        <w:rPr>
-          <w:rStyle w:val="citation"/>
-          <w:sz w:val="24"/>
-          <w:lang w:val="en-GB"/>
-        </w:rPr>
-        <w:t>Banglore</w:t>
-      </w:r>
-      <w:proofErr w:type="spellEnd"/>
-      <w:r>
-        <w:rPr>
-          <w:rStyle w:val="citation"/>
-          <w:sz w:val="24"/>
-          <w:lang w:val="en-GB"/>
-        </w:rPr>
-        <w:t xml:space="preserve">: 2016 IEEE International Conference on Current Trends in Advanced Computing (ICCTAC), 2006, s. 1-6. </w:t>
-      </w:r>
-      <w:proofErr w:type="spellStart"/>
+        <w:t xml:space="preserve">Banglore: 2016 IEEE International Conference on Current Trends in Advanced Computing (ICCTAC), 2006, s. 1-6. </w:t>
+      </w:r>
       <w:r>
         <w:rPr>
           <w:rStyle w:val="citation"/>
@@ -298,9 +236,8 @@
           <w:u w:val="single"/>
           <w:lang w:val="en-GB"/>
         </w:rPr>
-        <w:t>doi</w:t>
-      </w:r>
-      <w:proofErr w:type="spellEnd"/>
+        <w:t>doi: 10.1109/ICCTAC.2016.7567340</w:t>
+      </w:r>
       <w:r>
         <w:rPr>
           <w:rStyle w:val="citation"/>
@@ -308,7 +245,7 @@
           <w:u w:val="single"/>
           <w:lang w:val="en-GB"/>
         </w:rPr>
-        <w:t>: 10.1109/ICCTAC.2016.7567340</w:t>
+        <w:br/>
       </w:r>
       <w:r>
         <w:rPr>
@@ -321,44 +258,10 @@
       </w:r>
       <w:r>
         <w:rPr>
-          <w:rStyle w:val="citation"/>
-          <w:sz w:val="24"/>
-          <w:u w:val="single"/>
-          <w:lang w:val="en-GB"/>
-        </w:rPr>
-        <w:br/>
-      </w:r>
-      <w:proofErr w:type="spellStart"/>
-      <w:r>
-        <w:rPr>
-          <w:sz w:val="24"/>
-          <w:lang w:val="en-GB"/>
-        </w:rPr>
-        <w:t>Floissac</w:t>
-      </w:r>
-      <w:proofErr w:type="spellEnd"/>
-      <w:r>
-        <w:rPr>
-          <w:sz w:val="24"/>
-          <w:lang w:val="en-GB"/>
-        </w:rPr>
-        <w:t xml:space="preserve"> N., </w:t>
-      </w:r>
-      <w:proofErr w:type="spellStart"/>
-      <w:r>
-        <w:rPr>
-          <w:sz w:val="24"/>
-          <w:lang w:val="en-GB"/>
-        </w:rPr>
-        <w:t>L'Hyver</w:t>
-      </w:r>
-      <w:proofErr w:type="spellEnd"/>
-      <w:r>
-        <w:rPr>
-          <w:sz w:val="24"/>
-          <w:lang w:val="en-GB"/>
-        </w:rPr>
-        <w:t xml:space="preserve"> Y.: </w:t>
+          <w:sz w:val="24"/>
+          <w:lang w:val="en-GB"/>
+        </w:rPr>
+        <w:t xml:space="preserve">Floissac N., L'Hyver Y.: </w:t>
       </w:r>
       <w:r>
         <w:rPr>
@@ -417,32 +320,22 @@
         </w:rPr>
         <w:br/>
       </w:r>
-      <w:proofErr w:type="spellStart"/>
       <w:r>
         <w:rPr>
           <w:sz w:val="24"/>
           <w:u w:val="single"/>
           <w:lang w:val="en-GB"/>
         </w:rPr>
-        <w:t>doi</w:t>
-      </w:r>
-      <w:proofErr w:type="spellEnd"/>
-      <w:r>
+        <w:t>doi: 10.1109/FDTC.2011.15</w:t>
+      </w:r>
+    </w:p>
+    <w:p>
+      <w:pPr>
         <w:rPr>
           <w:sz w:val="24"/>
           <w:u w:val="single"/>
           <w:lang w:val="en-GB"/>
         </w:rPr>
-        <w:t>: 10.1109/FDTC.2011.15</w:t>
-      </w:r>
-    </w:p>
-    <w:p>
-      <w:pPr>
-        <w:rPr>
-          <w:sz w:val="24"/>
-          <w:u w:val="single"/>
-          <w:lang w:val="en-GB"/>
-        </w:rPr>
       </w:pPr>
       <w:r>
         <w:rPr>
@@ -457,25 +350,7 @@
           <w:sz w:val="24"/>
           <w:lang w:val="en-GB"/>
         </w:rPr>
-        <w:t xml:space="preserve">Cryptographic performance for </w:t>
-      </w:r>
-      <w:proofErr w:type="spellStart"/>
-      <w:r>
-        <w:rPr>
-          <w:i/>
-          <w:sz w:val="24"/>
-          <w:lang w:val="en-GB"/>
-        </w:rPr>
-        <w:t>Rijndael</w:t>
-      </w:r>
-      <w:proofErr w:type="spellEnd"/>
-      <w:r>
-        <w:rPr>
-          <w:i/>
-          <w:sz w:val="24"/>
-          <w:lang w:val="en-GB"/>
-        </w:rPr>
-        <w:t xml:space="preserve"> and RC6 block ciphers</w:t>
+        <w:t>Cryptographic performance for Rijndael and RC6 block ciphers</w:t>
       </w:r>
       <w:r>
         <w:rPr>
@@ -533,23 +408,21 @@
         </w:rPr>
         <w:t xml:space="preserve"> 2017, s. 36-39. </w:t>
       </w:r>
-      <w:proofErr w:type="spellStart"/>
       <w:r>
         <w:rPr>
           <w:sz w:val="24"/>
           <w:u w:val="single"/>
           <w:lang w:val="en-GB"/>
         </w:rPr>
-        <w:t>doi</w:t>
-      </w:r>
-      <w:proofErr w:type="spellEnd"/>
+        <w:t>doi: 10.1109/ICASID.2017.8285739</w:t>
+      </w:r>
       <w:r>
         <w:rPr>
           <w:sz w:val="24"/>
           <w:u w:val="single"/>
           <w:lang w:val="en-GB"/>
         </w:rPr>
-        <w:t>: 10.1109/ICASID.2017.8285739</w:t>
+        <w:br/>
       </w:r>
       <w:r>
         <w:rPr>
@@ -562,26 +435,9 @@
       <w:r>
         <w:rPr>
           <w:sz w:val="24"/>
-          <w:u w:val="single"/>
-          <w:lang w:val="en-GB"/>
-        </w:rPr>
-        <w:br/>
-      </w:r>
-      <w:proofErr w:type="spellStart"/>
-      <w:r>
-        <w:rPr>
-          <w:sz w:val="24"/>
-          <w:lang w:val="en-GB"/>
-        </w:rPr>
-        <w:t>Noura</w:t>
-      </w:r>
-      <w:proofErr w:type="spellEnd"/>
-      <w:r>
-        <w:rPr>
-          <w:sz w:val="24"/>
-          <w:lang w:val="en-GB"/>
-        </w:rPr>
-        <w:t xml:space="preserve"> M. et al.: </w:t>
+          <w:lang w:val="en-GB"/>
+        </w:rPr>
+        <w:t xml:space="preserve">Noura M. et al.: </w:t>
       </w:r>
       <w:r>
         <w:rPr>
@@ -604,22 +460,7 @@
           <w:lang w:val="en-GB"/>
         </w:rPr>
         <w:br/>
-      </w:r>
-      <w:proofErr w:type="spellStart"/>
-      <w:r>
-        <w:rPr>
-          <w:sz w:val="24"/>
-          <w:lang w:val="en-GB"/>
-        </w:rPr>
-        <w:t>Jounieh</w:t>
-      </w:r>
-      <w:proofErr w:type="spellEnd"/>
-      <w:r>
-        <w:rPr>
-          <w:sz w:val="24"/>
-          <w:lang w:val="en-GB"/>
-        </w:rPr>
-        <w:t xml:space="preserve">: </w:t>
+        <w:t xml:space="preserve">Jounieh: </w:t>
       </w:r>
       <w:r>
         <w:rPr>
@@ -645,23 +486,13 @@
         </w:rPr>
         <w:t xml:space="preserve"> 2018, s. 1-6. </w:t>
       </w:r>
-      <w:proofErr w:type="spellStart"/>
       <w:r>
         <w:rPr>
           <w:sz w:val="24"/>
           <w:u w:val="single"/>
           <w:lang w:val="en-GB"/>
         </w:rPr>
-        <w:t>doi</w:t>
-      </w:r>
-      <w:proofErr w:type="spellEnd"/>
-      <w:r>
-        <w:rPr>
-          <w:sz w:val="24"/>
-          <w:u w:val="single"/>
-          <w:lang w:val="en-GB"/>
-        </w:rPr>
-        <w:t>: 10.1109/MENACOMM.2018.8371019</w:t>
+        <w:t>doi: 10.1109/MENACOMM.2018.8371019</w:t>
       </w:r>
       <w:r>
         <w:rPr>
@@ -698,17 +529,8 @@
           <w:sz w:val="24"/>
           <w:lang w:val="en-GB"/>
         </w:rPr>
-        <w:t xml:space="preserve"> Sanchez-</w:t>
-      </w:r>
-      <w:proofErr w:type="spellStart"/>
-      <w:r>
-        <w:rPr>
-          <w:sz w:val="24"/>
-          <w:lang w:val="en-GB"/>
-        </w:rPr>
-        <w:t>Reillol</w:t>
-      </w:r>
-      <w:proofErr w:type="spellEnd"/>
+        <w:t xml:space="preserve"> Sanchez-Reillol</w:t>
+      </w:r>
       <w:r>
         <w:rPr>
           <w:sz w:val="24"/>
@@ -729,25 +551,7 @@
           <w:sz w:val="24"/>
           <w:lang w:val="en-GB"/>
         </w:rPr>
-        <w:t xml:space="preserve">The </w:t>
-      </w:r>
-      <w:proofErr w:type="spellStart"/>
-      <w:r>
-        <w:rPr>
-          <w:i/>
-          <w:sz w:val="24"/>
-          <w:lang w:val="en-GB"/>
-        </w:rPr>
-        <w:t>Rijndael</w:t>
-      </w:r>
-      <w:proofErr w:type="spellEnd"/>
-      <w:r>
-        <w:rPr>
-          <w:i/>
-          <w:sz w:val="24"/>
-          <w:lang w:val="en-GB"/>
-        </w:rPr>
-        <w:t xml:space="preserve"> block cipher (AES proposal): a comparison with DES</w:t>
+        <w:t>The Rijndael block cipher (AES proposal): a comparison with DES</w:t>
       </w:r>
       <w:r>
         <w:rPr>
@@ -764,24 +568,7 @@
           <w:lang w:val="en-GB"/>
         </w:rPr>
         <w:br/>
-      </w:r>
-      <w:proofErr w:type="spellStart"/>
-      <w:r>
-        <w:rPr>
-          <w:rStyle w:val="Uwydatnienie"/>
-          <w:sz w:val="24"/>
-          <w:lang w:val="en-GB"/>
-        </w:rPr>
-        <w:t>Londyn</w:t>
-      </w:r>
-      <w:proofErr w:type="spellEnd"/>
-      <w:r>
-        <w:rPr>
-          <w:rStyle w:val="Uwydatnienie"/>
-          <w:sz w:val="24"/>
-          <w:lang w:val="en-GB"/>
-        </w:rPr>
-        <w:t xml:space="preserve">: </w:t>
+        <w:t xml:space="preserve">Londyn: </w:t>
       </w:r>
       <w:r>
         <w:rPr>
@@ -829,23 +616,13 @@
         </w:rPr>
         <w:t xml:space="preserve"> </w:t>
       </w:r>
-      <w:proofErr w:type="spellStart"/>
       <w:r>
         <w:rPr>
           <w:sz w:val="24"/>
           <w:u w:val="single"/>
           <w:lang w:val="en-GB"/>
         </w:rPr>
-        <w:t>doi</w:t>
-      </w:r>
-      <w:proofErr w:type="spellEnd"/>
-      <w:r>
-        <w:rPr>
-          <w:sz w:val="24"/>
-          <w:u w:val="single"/>
-          <w:lang w:val="en-GB"/>
-        </w:rPr>
-        <w:t>: 10.1109/CCST.2001.962837</w:t>
+        <w:t>doi: 10.1109/CCST.2001.962837</w:t>
       </w:r>
       <w:r>
         <w:rPr>
@@ -909,23 +686,13 @@
         </w:rPr>
         <w:br/>
       </w:r>
-      <w:proofErr w:type="spellStart"/>
       <w:r>
         <w:rPr>
           <w:sz w:val="24"/>
           <w:u w:val="single"/>
           <w:lang w:val="en-GB"/>
         </w:rPr>
-        <w:t>doi</w:t>
-      </w:r>
-      <w:proofErr w:type="spellEnd"/>
-      <w:r>
-        <w:rPr>
-          <w:sz w:val="24"/>
-          <w:u w:val="single"/>
-          <w:lang w:val="en-GB"/>
-        </w:rPr>
-        <w:t>: 10.1109/CCAA.2015.7148500</w:t>
+        <w:t>doi: 10.1109/CCAA.2015.7148500</w:t>
       </w:r>
     </w:p>
     <w:p>
@@ -1019,7 +786,6 @@
         </w:rPr>
         <w:t xml:space="preserve"> </w:t>
       </w:r>
-      <w:proofErr w:type="spellStart"/>
       <w:r>
         <w:rPr>
           <w:i/>
@@ -1027,68 +793,26 @@
           <w:u w:val="single"/>
           <w:lang w:val="en-GB"/>
         </w:rPr>
-        <w:t>doi</w:t>
-      </w:r>
-      <w:proofErr w:type="spellEnd"/>
-      <w:r>
-        <w:rPr>
-          <w:i/>
+        <w:t>doi: 10.1109/IMCCC.2012.379</w:t>
+      </w:r>
+    </w:p>
+    <w:p>
+      <w:pPr>
+        <w:rPr>
+          <w:rStyle w:val="citation"/>
+          <w:i/>
+          <w:iCs/>
           <w:sz w:val="24"/>
           <w:u w:val="single"/>
           <w:lang w:val="en-GB"/>
         </w:rPr>
-        <w:t>: 10.1109/IMCCC.2012.379</w:t>
-      </w:r>
-    </w:p>
-    <w:p>
-      <w:pPr>
-        <w:rPr>
-          <w:rStyle w:val="citation"/>
-          <w:i/>
-          <w:iCs/>
-          <w:sz w:val="24"/>
-          <w:u w:val="single"/>
-          <w:lang w:val="en-GB"/>
-        </w:rPr>
-      </w:pPr>
-      <w:r>
-        <w:rPr>
-          <w:sz w:val="24"/>
-          <w:lang w:val="en-GB"/>
-        </w:rPr>
-        <w:t xml:space="preserve">Mohamed A. B., </w:t>
-      </w:r>
-      <w:proofErr w:type="spellStart"/>
-      <w:r>
-        <w:rPr>
-          <w:sz w:val="24"/>
-          <w:lang w:val="en-GB"/>
-        </w:rPr>
-        <w:t>Zaibi</w:t>
-      </w:r>
-      <w:proofErr w:type="spellEnd"/>
-      <w:r>
-        <w:rPr>
-          <w:sz w:val="24"/>
-          <w:lang w:val="en-GB"/>
-        </w:rPr>
-        <w:t xml:space="preserve"> G., </w:t>
-      </w:r>
-      <w:proofErr w:type="spellStart"/>
-      <w:r>
-        <w:rPr>
-          <w:sz w:val="24"/>
-          <w:lang w:val="en-GB"/>
-        </w:rPr>
-        <w:t>Kachouri</w:t>
-      </w:r>
-      <w:proofErr w:type="spellEnd"/>
-      <w:r>
-        <w:rPr>
-          <w:sz w:val="24"/>
-          <w:lang w:val="en-GB"/>
-        </w:rPr>
-        <w:t xml:space="preserve"> A.: </w:t>
+      </w:pPr>
+      <w:r>
+        <w:rPr>
+          <w:sz w:val="24"/>
+          <w:lang w:val="en-GB"/>
+        </w:rPr>
+        <w:t xml:space="preserve">Mohamed A. B., Zaibi G., Kachouri A.: </w:t>
       </w:r>
       <w:r>
         <w:rPr>
@@ -1137,23 +861,13 @@
         </w:rPr>
         <w:br/>
       </w:r>
-      <w:proofErr w:type="spellStart"/>
       <w:r>
         <w:rPr>
           <w:sz w:val="24"/>
           <w:u w:val="single"/>
           <w:lang w:val="en-GB"/>
         </w:rPr>
-        <w:t>doi</w:t>
-      </w:r>
-      <w:proofErr w:type="spellEnd"/>
-      <w:r>
-        <w:rPr>
-          <w:sz w:val="24"/>
-          <w:u w:val="single"/>
-          <w:lang w:val="en-GB"/>
-        </w:rPr>
-        <w:t>: 10.1109/SSD.2011.5767447</w:t>
+        <w:t>doi: 10.1109/SSD.2011.5767447</w:t>
       </w:r>
       <w:r>
         <w:rPr>
@@ -1221,21 +935,12 @@
         </w:rPr>
         <w:t xml:space="preserve"> 2011, s. 561-564. </w:t>
       </w:r>
-      <w:proofErr w:type="spellStart"/>
       <w:r>
         <w:rPr>
           <w:u w:val="single"/>
           <w:lang w:val="en-US"/>
         </w:rPr>
-        <w:t>doi</w:t>
-      </w:r>
-      <w:proofErr w:type="spellEnd"/>
-      <w:r>
-        <w:rPr>
-          <w:u w:val="single"/>
-          <w:lang w:val="en-US"/>
-        </w:rPr>
-        <w:t>: 10.1109/ICTC.2011.6082661</w:t>
+        <w:t>doi: 10.1109/ICTC.2011.6082661</w:t>
       </w:r>
       <w:bookmarkEnd w:id="1"/>
     </w:p>
@@ -1314,18 +1019,8 @@
           <w:sz w:val="24"/>
           <w:lang w:val="en-US"/>
         </w:rPr>
-        <w:t xml:space="preserve">Replacement and Structure of S-Boxes in </w:t>
-      </w:r>
-      <w:proofErr w:type="spellStart"/>
-      <w:r>
-        <w:rPr>
-          <w:i/>
-          <w:sz w:val="24"/>
-          <w:lang w:val="en-US"/>
-        </w:rPr>
-        <w:t>Rijndael</w:t>
-      </w:r>
-      <w:proofErr w:type="spellEnd"/>
+        <w:t>Replacement and Structure of S-Boxes in Rijndael</w:t>
+      </w:r>
       <w:r>
         <w:rPr>
           <w:sz w:val="24"/>
@@ -1371,22 +1066,7 @@
           <w:lang w:val="en-US"/>
         </w:rPr>
         <w:br/>
-      </w:r>
-      <w:proofErr w:type="spellStart"/>
-      <w:r>
-        <w:rPr>
-          <w:sz w:val="24"/>
-          <w:lang w:val="en-US"/>
-        </w:rPr>
-        <w:t>doi</w:t>
-      </w:r>
-      <w:proofErr w:type="spellEnd"/>
-      <w:r>
-        <w:rPr>
-          <w:sz w:val="24"/>
-          <w:lang w:val="en-US"/>
-        </w:rPr>
-        <w:t>: 10.1109/CSSE.2008.296</w:t>
+        <w:t>doi: 10.1109/CSSE.2008.296</w:t>
       </w:r>
       <w:bookmarkEnd w:id="3"/>
     </w:p>
@@ -1469,23 +1149,7 @@
           <w:sz w:val="24"/>
           <w:lang w:val="en-US"/>
         </w:rPr>
-        <w:t xml:space="preserve">Hoang V. T., </w:t>
-      </w:r>
-      <w:proofErr w:type="spellStart"/>
-      <w:r>
-        <w:rPr>
-          <w:sz w:val="24"/>
-          <w:lang w:val="en-US"/>
-        </w:rPr>
-        <w:t>Rogaway</w:t>
-      </w:r>
-      <w:proofErr w:type="spellEnd"/>
-      <w:r>
-        <w:rPr>
-          <w:sz w:val="24"/>
-          <w:lang w:val="en-US"/>
-        </w:rPr>
-        <w:t xml:space="preserve"> P</w:t>
+        <w:t>Hoang V. T., Rogaway P</w:t>
       </w:r>
       <w:r>
         <w:rPr>
@@ -1561,7 +1225,21 @@
           <w:sz w:val="24"/>
           <w:lang w:val="en-US"/>
         </w:rPr>
-        <w:t xml:space="preserve">, 2010, s 613-630. </w:t>
+        <w:t>, 2010, s</w:t>
+      </w:r>
+      <w:r>
+        <w:rPr>
+          <w:sz w:val="24"/>
+          <w:lang w:val="en-US"/>
+        </w:rPr>
+        <w:t>.</w:t>
+      </w:r>
+      <w:r>
+        <w:rPr>
+          <w:sz w:val="24"/>
+          <w:lang w:val="en-US"/>
+        </w:rPr>
+        <w:t xml:space="preserve"> 613-630. </w:t>
       </w:r>
       <w:r>
         <w:rPr>
@@ -1589,90 +1267,228 @@
         </w:rPr>
       </w:pPr>
       <w:bookmarkStart w:id="6" w:name="_Hlk11350972"/>
-      <w:proofErr w:type="spellStart"/>
       <w:r>
         <w:rPr>
           <w:iCs/>
           <w:sz w:val="24"/>
           <w:lang w:val="en-US"/>
         </w:rPr>
-        <w:t>Rivest</w:t>
-      </w:r>
-      <w:proofErr w:type="spellEnd"/>
-      <w:r>
+        <w:t xml:space="preserve">Rivest R. L. </w:t>
+      </w:r>
+      <w:r>
+        <w:rPr>
+          <w:i/>
+          <w:sz w:val="24"/>
+          <w:lang w:val="en-US"/>
+        </w:rPr>
+        <w:t>The RC5 Encryption Algorithm.</w:t>
+      </w:r>
+      <w:r>
+        <w:rPr>
+          <w:sz w:val="24"/>
+          <w:lang w:val="en-GB"/>
+        </w:rPr>
+        <w:br/>
+        <w:t>Cambridge: MIT Laboratory for Computer Science, 1997</w:t>
+      </w:r>
+    </w:p>
+    <w:p>
+      <w:pPr>
         <w:rPr>
           <w:iCs/>
           <w:sz w:val="24"/>
           <w:lang w:val="en-US"/>
-        </w:rPr>
-        <w:t xml:space="preserve"> R. L. </w:t>
-      </w:r>
-      <w:r>
-        <w:rPr>
-          <w:i/>
-          <w:sz w:val="24"/>
-          <w:lang w:val="en-US"/>
-        </w:rPr>
-        <w:t>The RC5 Encryption Algorithm.</w:t>
-      </w:r>
-      <w:r>
-        <w:rPr>
-          <w:sz w:val="24"/>
-          <w:lang w:val="en-GB"/>
-        </w:rPr>
-        <w:br/>
-        <w:t>Cambridge: MIT Laboratory for Computer Science, 1997</w:t>
-      </w:r>
-    </w:p>
-    <w:p>
-      <w:pPr>
-        <w:rPr>
-          <w:sz w:val="24"/>
-          <w:lang w:val="en-GB"/>
         </w:rPr>
       </w:pPr>
       <w:bookmarkStart w:id="7" w:name="_Hlk11350981"/>
       <w:bookmarkEnd w:id="6"/>
-      <w:proofErr w:type="spellStart"/>
       <w:r>
         <w:rPr>
           <w:iCs/>
           <w:sz w:val="24"/>
           <w:lang w:val="en-US"/>
         </w:rPr>
-        <w:t>Rivest</w:t>
-      </w:r>
-      <w:proofErr w:type="spellEnd"/>
+        <w:t xml:space="preserve">Rivest R. L. et. All. </w:t>
+      </w:r>
+      <w:r>
+        <w:rPr>
+          <w:i/>
+          <w:sz w:val="24"/>
+          <w:lang w:val="en-US"/>
+        </w:rPr>
+        <w:t>The RC6 Block Cipher.</w:t>
+      </w:r>
+      <w:r>
+        <w:rPr>
+          <w:sz w:val="24"/>
+          <w:lang w:val="en-GB"/>
+        </w:rPr>
+        <w:br/>
+      </w:r>
       <w:r>
         <w:rPr>
           <w:iCs/>
           <w:sz w:val="24"/>
           <w:lang w:val="en-US"/>
         </w:rPr>
-        <w:t xml:space="preserve"> R. L. et. All. </w:t>
-      </w:r>
-      <w:r>
-        <w:rPr>
-          <w:i/>
-          <w:sz w:val="24"/>
-          <w:lang w:val="en-US"/>
-        </w:rPr>
-        <w:t>The RC6 Block Cipher.</w:t>
-      </w:r>
-      <w:r>
-        <w:rPr>
-          <w:sz w:val="24"/>
-          <w:lang w:val="en-GB"/>
-        </w:rPr>
-        <w:br/>
-      </w:r>
-      <w:r>
+        <w:t>Cambridge: MIT Laboratory for Computer Science, 1998</w:t>
+      </w:r>
+    </w:p>
+    <w:p>
+      <w:pPr>
         <w:rPr>
           <w:iCs/>
           <w:sz w:val="24"/>
           <w:lang w:val="en-US"/>
         </w:rPr>
-        <w:t>Cambridge: MIT Laboratory for Computer Science, 1998</w:t>
+      </w:pPr>
+      <w:bookmarkStart w:id="8" w:name="_Hlk11930960"/>
+      <w:r>
+        <w:rPr>
+          <w:iCs/>
+          <w:sz w:val="24"/>
+          <w:lang w:val="en-US"/>
+        </w:rPr>
+        <w:t xml:space="preserve">Schneiner B., Whiting D. </w:t>
+      </w:r>
+      <w:r>
+        <w:rPr>
+          <w:i/>
+          <w:sz w:val="24"/>
+          <w:lang w:val="en-US"/>
+        </w:rPr>
+        <w:t xml:space="preserve">A Performance Comparison of the Five AES Finalists. </w:t>
+      </w:r>
+      <w:r>
+        <w:rPr>
+          <w:iCs/>
+          <w:sz w:val="24"/>
+          <w:lang w:val="en-US"/>
+        </w:rPr>
+        <w:t xml:space="preserve">W: </w:t>
+      </w:r>
+      <w:hyperlink r:id="rId8" w:history="1">
+        <w:r>
+          <w:rPr>
+            <w:rStyle w:val="Hipercze"/>
+            <w:iCs/>
+            <w:sz w:val="24"/>
+            <w:lang w:val="en-US"/>
+          </w:rPr>
+          <w:t>https://www.schneier.com/academic/paperfiles/paper-aes-comparison.pdf</w:t>
+        </w:r>
+      </w:hyperlink>
+      <w:r>
+        <w:rPr>
+          <w:iCs/>
+          <w:sz w:val="24"/>
+          <w:lang w:val="en-US"/>
+        </w:rPr>
+        <w:t xml:space="preserve"> [dostęp 20.06.19]</w:t>
+      </w:r>
+    </w:p>
+    <w:bookmarkEnd w:id="8"/>
+    <w:p>
+      <w:pPr>
+        <w:rPr>
+          <w:iCs/>
+          <w:sz w:val="24"/>
+          <w:lang w:val="en-US"/>
+        </w:rPr>
+      </w:pPr>
+    </w:p>
+    <w:p>
+      <w:pPr>
+        <w:rPr>
+          <w:iCs/>
+          <w:sz w:val="24"/>
+          <w:lang w:val="en-GB"/>
+        </w:rPr>
+      </w:pPr>
+      <w:bookmarkStart w:id="9" w:name="_Hlk11930990"/>
+      <w:r>
+        <w:rPr>
+          <w:iCs/>
+          <w:sz w:val="24"/>
+          <w:lang w:val="en-US"/>
+        </w:rPr>
+        <w:t xml:space="preserve">Nechvatal J., et al. </w:t>
+      </w:r>
+      <w:r>
+        <w:rPr>
+          <w:i/>
+          <w:sz w:val="24"/>
+          <w:lang w:val="en-US"/>
+        </w:rPr>
+        <w:t xml:space="preserve">Report on the Development of The Advanced Encryption Standard (AES). </w:t>
+      </w:r>
+      <w:r>
+        <w:rPr>
+          <w:iCs/>
+          <w:sz w:val="24"/>
+          <w:lang w:val="en-US"/>
+        </w:rPr>
+        <w:t>W: </w:t>
+      </w:r>
+      <w:r>
+        <w:rPr>
+          <w:iCs/>
+          <w:sz w:val="24"/>
+          <w:lang w:val="en-GB"/>
+        </w:rPr>
+        <w:t>Journal of Research of the National Institute of Standards and Technology</w:t>
+      </w:r>
+      <w:r>
+        <w:rPr>
+          <w:iCs/>
+          <w:sz w:val="24"/>
+          <w:lang w:val="en-GB"/>
+        </w:rPr>
+        <w:t xml:space="preserve">, Tom 103, Numer 3, s. 511-577, 2001.  </w:t>
+      </w:r>
+      <w:r>
+        <w:rPr>
+          <w:iCs/>
+          <w:sz w:val="24"/>
+          <w:lang w:val="en-GB"/>
+        </w:rPr>
+        <w:t>106. 10.6028/jres.106.023.</w:t>
+      </w:r>
+    </w:p>
+    <w:bookmarkEnd w:id="9"/>
+    <w:p>
+      <w:pPr>
+        <w:rPr>
+          <w:iCs/>
+          <w:sz w:val="24"/>
+          <w:lang w:val="en-US"/>
+        </w:rPr>
+      </w:pPr>
+    </w:p>
+    <w:p>
+      <w:pPr>
+        <w:rPr>
+          <w:iCs/>
+          <w:sz w:val="24"/>
+          <w:lang w:val="en-US"/>
+        </w:rPr>
+      </w:pPr>
+    </w:p>
+    <w:p>
+      <w:pPr>
+        <w:rPr>
+          <w:iCs/>
+          <w:sz w:val="24"/>
+          <w:lang w:val="en-GB"/>
+        </w:rPr>
+      </w:pPr>
+      <w:r>
+        <w:rPr>
+          <w:iCs/>
+          <w:sz w:val="24"/>
+          <w:lang w:val="en-GB"/>
+        </w:rPr>
+        <w:t>Nechvatal, James &amp; Barker, Elaine &amp; Bassham, Lawrence &amp; Burr, William &amp; Dworkin, Morris &amp; Foti, James &amp; Roback, Edward. (2001). Report on the Development of the Advanced Encryption Standard (AES). Journal of Research of the National Institute of Standards and Technology. 106. 10.6028/jres.106.023.</w:t>
       </w:r>
     </w:p>
     <w:bookmarkEnd w:id="7"/>
@@ -1722,9 +1538,9 @@
             <o:lock v:ext="edit" aspectratio="t"/>
           </v:shapetype>
           <v:shape id="_x0000_i1025" type="#_x0000_t75" style="width:9pt;height:13.8pt" o:ole="">
-            <v:imagedata r:id="rId8" o:title=""/>
+            <v:imagedata r:id="rId9" o:title=""/>
           </v:shape>
-          <o:OLEObject Type="Embed" ProgID="Equation.DSMT4" ShapeID="_x0000_i1025" DrawAspect="Content" ObjectID="_1621968893" r:id="rId9"/>
+          <o:OLEObject Type="Embed" ProgID="Equation.DSMT4" ShapeID="_x0000_i1025" DrawAspect="Content" ObjectID="_1622731276" r:id="rId10"/>
         </w:object>
       </w:r>
       <w:r>
@@ -1736,9 +1552,9 @@
         </w:rPr>
         <w:object w:dxaOrig="180" w:dyaOrig="279">
           <v:shape id="_x0000_i1026" type="#_x0000_t75" style="width:9pt;height:13.8pt" o:ole="">
-            <v:imagedata r:id="rId10" o:title=""/>
+            <v:imagedata r:id="rId11" o:title=""/>
           </v:shape>
-          <o:OLEObject Type="Embed" ProgID="Equation.DSMT4" ShapeID="_x0000_i1026" DrawAspect="Content" ObjectID="_1621968894" r:id="rId11"/>
+          <o:OLEObject Type="Embed" ProgID="Equation.DSMT4" ShapeID="_x0000_i1026" DrawAspect="Content" ObjectID="_1622731277" r:id="rId12"/>
         </w:object>
       </w:r>
     </w:p>

</xml_diff>